<commit_message>
Build site at 2023-09-18 16:08:07 UTC
</commit_message>
<xml_diff>
--- a/assets/disciplinas/LOQ4087.docx
+++ b/assets/disciplinas/LOQ4087.docx
@@ -80,6 +80,10 @@
       <w:pPr>
         <w:pStyle w:val="ListBullet"/>
       </w:pPr>
+      <w:r>
+        <w:t>1488970 - Marivone Nunho Sousa</w:t>
+        <w:br/>
+      </w:r>
       <w:r>
         <w:t>8554681 - Pedro Felipe Arce Castillo</w:t>
       </w:r>

</xml_diff>